<commit_message>
first draft MIT cover letter
</commit_message>
<xml_diff>
--- a/mit-cover-letter.docx
+++ b/mit-cover-letter.docx
@@ -188,89 +188,77 @@
           <w:sz w:val="20"/>
           <w:szCs w:val="20"/>
         </w:rPr>
-        <w:t xml:space="preserve">When I was young, my dad suffered a series of mini-strokes that took away his executive function and left him with a severe personality disorder. Though his condition made my </w:t>
-      </w:r>
-      <w:r>
-        <w:rPr>
-          <w:rFonts w:ascii="Times New Roman" w:hAnsi="Times New Roman" w:cs="Times New Roman"/>
-          <w:sz w:val="20"/>
-          <w:szCs w:val="20"/>
-        </w:rPr>
-        <w:t>upbringing</w:t>
-      </w:r>
-      <w:r>
-        <w:rPr>
-          <w:rFonts w:ascii="Times New Roman" w:hAnsi="Times New Roman" w:cs="Times New Roman"/>
-          <w:sz w:val="20"/>
-          <w:szCs w:val="20"/>
-        </w:rPr>
-        <w:t xml:space="preserve"> difficult, it gave me the determination to </w:t>
-      </w:r>
-      <w:r>
-        <w:rPr>
-          <w:rFonts w:ascii="Times New Roman" w:hAnsi="Times New Roman" w:cs="Times New Roman"/>
-          <w:sz w:val="20"/>
-          <w:szCs w:val="20"/>
-        </w:rPr>
-        <w:t>develop groundbreaking medical technologies to alleviate the suffering of those affected by neurological conditions and deliver those technologies at scale.</w:t>
-      </w:r>
-      <w:r>
-        <w:rPr>
-          <w:rFonts w:ascii="Times New Roman" w:hAnsi="Times New Roman" w:cs="Times New Roman"/>
-          <w:sz w:val="20"/>
-          <w:szCs w:val="20"/>
-        </w:rPr>
-        <w:t xml:space="preserve"> To address such problems, not only do we need to innovate more</w:t>
-      </w:r>
-      <w:r>
-        <w:rPr>
-          <w:rFonts w:ascii="Times New Roman" w:hAnsi="Times New Roman" w:cs="Times New Roman"/>
-          <w:sz w:val="20"/>
-          <w:szCs w:val="20"/>
-        </w:rPr>
-        <w:t>,</w:t>
-      </w:r>
-      <w:r>
-        <w:rPr>
-          <w:rFonts w:ascii="Times New Roman" w:hAnsi="Times New Roman" w:cs="Times New Roman"/>
-          <w:sz w:val="20"/>
-          <w:szCs w:val="20"/>
-        </w:rPr>
-        <w:t xml:space="preserve"> but we also need to innovate </w:t>
-      </w:r>
-      <w:r>
-        <w:rPr>
-          <w:rFonts w:ascii="Times New Roman" w:hAnsi="Times New Roman" w:cs="Times New Roman"/>
-          <w:i/>
-          <w:iCs/>
-          <w:sz w:val="20"/>
-          <w:szCs w:val="20"/>
-        </w:rPr>
-        <w:t>faster</w:t>
-      </w:r>
-      <w:r>
-        <w:rPr>
-          <w:rFonts w:ascii="Times New Roman" w:hAnsi="Times New Roman" w:cs="Times New Roman"/>
-          <w:sz w:val="20"/>
-          <w:szCs w:val="20"/>
-        </w:rPr>
-        <w:t xml:space="preserve">—even in the face of regulations and </w:t>
-      </w:r>
-      <w:r>
-        <w:rPr>
-          <w:rFonts w:ascii="Times New Roman" w:hAnsi="Times New Roman" w:cs="Times New Roman"/>
-          <w:sz w:val="20"/>
-          <w:szCs w:val="20"/>
-        </w:rPr>
-        <w:t xml:space="preserve">poor </w:t>
-      </w:r>
-      <w:r>
-        <w:rPr>
-          <w:rFonts w:ascii="Times New Roman" w:hAnsi="Times New Roman" w:cs="Times New Roman"/>
-          <w:sz w:val="20"/>
-          <w:szCs w:val="20"/>
-        </w:rPr>
-        <w:t>organizational habits.</w:t>
+        <w:t xml:space="preserve">When I was young, my dad suffered a series of </w:t>
+      </w:r>
+      <w:proofErr w:type="gramStart"/>
+      <w:r>
+        <w:rPr>
+          <w:rFonts w:ascii="Times New Roman" w:hAnsi="Times New Roman" w:cs="Times New Roman"/>
+          <w:sz w:val="20"/>
+          <w:szCs w:val="20"/>
+        </w:rPr>
+        <w:t>mini-strokes</w:t>
+      </w:r>
+      <w:proofErr w:type="gramEnd"/>
+      <w:r>
+        <w:rPr>
+          <w:rFonts w:ascii="Times New Roman" w:hAnsi="Times New Roman" w:cs="Times New Roman"/>
+          <w:sz w:val="20"/>
+          <w:szCs w:val="20"/>
+        </w:rPr>
+        <w:t xml:space="preserve"> that left him with a severe personality disorder. Though his condition made my upbringing difficult, it gave me the determination to develop groundbreaking medical technologies to alleviate the suffering of those affected by neurological conditions. To achieve this, I aim to increase the rate of medical technology innovation despite regulatory and organizational obstacles.</w:t>
+      </w:r>
+    </w:p>
+    <w:p>
+      <w:pPr>
+        <w:rPr>
+          <w:rFonts w:ascii="Times New Roman" w:hAnsi="Times New Roman" w:cs="Times New Roman"/>
+          <w:sz w:val="20"/>
+          <w:szCs w:val="20"/>
+        </w:rPr>
+      </w:pPr>
+      <w:r>
+        <w:rPr>
+          <w:rFonts w:ascii="Times New Roman" w:hAnsi="Times New Roman" w:cs="Times New Roman"/>
+          <w:sz w:val="20"/>
+          <w:szCs w:val="20"/>
+        </w:rPr>
+        <w:t>At Dexcom, I've vigilantly sought to increase my team's productivity in ways that stretched beyond my core responsibilities. In one case, I was fed up with how much our current programming language inhibited smooth development, so I led an effort to migrate my team to a more streamlined programming language. Despite initial concerns from management, I knew that long-term productivity gains would make the switch worthwhile despite short-term costs. I persuaded my management to approve the switch by developing a proof-of-concept to demonstrate faster development speeds, showing that engineers could learn the new language quickly, and devising a strategy to seamlessly onboard the team without disrupting ongoing development. After making the switch, my developers are more productive and have fewer coding conflicts. In another instance, I saw that my team spent significant time performing needlessly complex, repetitive steps every time we released a new version of our software platform to various global regions. Though we could have stayed content with the status quo, I took it upon myself to optimize the process by developing innovative, non-obvious methods to remove much of the complexity in our software release code. Now, we can release our platform in about 20 minutes.</w:t>
+      </w:r>
+    </w:p>
+    <w:p>
+      <w:pPr>
+        <w:rPr>
+          <w:rFonts w:ascii="Times New Roman" w:hAnsi="Times New Roman" w:cs="Times New Roman"/>
+          <w:sz w:val="20"/>
+          <w:szCs w:val="20"/>
+        </w:rPr>
+      </w:pPr>
+      <w:r>
+        <w:rPr>
+          <w:rFonts w:ascii="Times New Roman" w:hAnsi="Times New Roman" w:cs="Times New Roman"/>
+          <w:sz w:val="20"/>
+          <w:szCs w:val="20"/>
+        </w:rPr>
+        <w:t xml:space="preserve">At Sloan, I plan to increase my impact as I seek to develop innovative medical technologies that address neurological disorders at </w:t>
+      </w:r>
+      <w:proofErr w:type="gramStart"/>
+      <w:r>
+        <w:rPr>
+          <w:rFonts w:ascii="Times New Roman" w:hAnsi="Times New Roman" w:cs="Times New Roman"/>
+          <w:sz w:val="20"/>
+          <w:szCs w:val="20"/>
+        </w:rPr>
+        <w:t>scale</w:t>
+      </w:r>
+      <w:proofErr w:type="gramEnd"/>
+      <w:r>
+        <w:rPr>
+          <w:rFonts w:ascii="Times New Roman" w:hAnsi="Times New Roman" w:cs="Times New Roman"/>
+          <w:sz w:val="20"/>
+          <w:szCs w:val="20"/>
+        </w:rPr>
+        <w:t>, both as a product manager and later as an entrepreneur.</w:t>
       </w:r>
     </w:p>
     <w:p>
@@ -790,6 +778,7 @@
   <w:style w:type="paragraph" w:default="1" w:styleId="Normal">
     <w:name w:val="Normal"/>
     <w:qFormat/>
+    <w:rsid w:val="007A3CC3"/>
   </w:style>
   <w:style w:type="paragraph" w:styleId="Heading1">
     <w:name w:val="heading 1"/>

</xml_diff>